<commit_message>
Fixed explanatory note and presentation
</commit_message>
<xml_diff>
--- a/docs/ПЗ.docx
+++ b/docs/ПЗ.docx
@@ -518,18 +518,18 @@
           <w:rFonts w:ascii="Andale Mono" w:hAnsi="Andale Mono"/>
           <w:b/>
           <w:bCs/>
-          <w:color w:val="FF0000"/>
-          <w:sz w:val="28"/>
-          <w:szCs w:val="28"/>
-          <w:lang w:val="ru-RU"/>
-        </w:rPr>
-      </w:pPr>
-      <w:r>
-        <w:rPr>
-          <w:rFonts w:ascii="Andale Mono" w:hAnsi="Andale Mono"/>
-          <w:b/>
-          <w:bCs/>
-          <w:color w:val="FF0000"/>
+          <w:color w:val="000000" w:themeColor="text1"/>
+          <w:sz w:val="28"/>
+          <w:szCs w:val="28"/>
+          <w:lang w:val="ru-RU"/>
+        </w:rPr>
+      </w:pPr>
+      <w:r>
+        <w:rPr>
+          <w:rFonts w:ascii="Andale Mono" w:hAnsi="Andale Mono"/>
+          <w:b/>
+          <w:bCs/>
+          <w:color w:val="000000" w:themeColor="text1"/>
           <w:sz w:val="28"/>
           <w:szCs w:val="28"/>
           <w:lang w:val="ru-RU"/>
@@ -541,7 +541,7 @@
           <w:rFonts w:ascii="Andale Mono" w:hAnsi="Andale Mono"/>
           <w:b/>
           <w:bCs/>
-          <w:color w:val="FF0000"/>
+          <w:color w:val="000000" w:themeColor="text1"/>
           <w:sz w:val="28"/>
           <w:szCs w:val="28"/>
           <w:lang w:val="en-US"/>
@@ -553,7 +553,7 @@
           <w:rFonts w:ascii="Andale Mono" w:hAnsi="Andale Mono"/>
           <w:b/>
           <w:bCs/>
-          <w:color w:val="FF0000"/>
+          <w:color w:val="000000" w:themeColor="text1"/>
           <w:sz w:val="28"/>
           <w:szCs w:val="28"/>
           <w:lang w:val="ru-RU"/>
@@ -565,7 +565,7 @@
           <w:rFonts w:ascii="Andale Mono" w:hAnsi="Andale Mono"/>
           <w:b/>
           <w:bCs/>
-          <w:color w:val="FF0000"/>
+          <w:color w:val="000000" w:themeColor="text1"/>
           <w:sz w:val="28"/>
           <w:szCs w:val="28"/>
           <w:lang w:val="en-US"/>
@@ -577,7 +577,7 @@
           <w:rFonts w:ascii="Andale Mono" w:hAnsi="Andale Mono"/>
           <w:b/>
           <w:bCs/>
-          <w:color w:val="FF0000"/>
+          <w:color w:val="000000" w:themeColor="text1"/>
           <w:sz w:val="28"/>
           <w:szCs w:val="28"/>
           <w:lang w:val="ru-RU"/>
@@ -589,7 +589,7 @@
           <w:rFonts w:ascii="Andale Mono" w:hAnsi="Andale Mono"/>
           <w:b/>
           <w:bCs/>
-          <w:color w:val="FF0000"/>
+          <w:color w:val="000000" w:themeColor="text1"/>
           <w:sz w:val="28"/>
           <w:szCs w:val="28"/>
           <w:lang w:val="en-US"/>
@@ -800,7 +800,7 @@
           <w:bCs/>
           <w:sz w:val="28"/>
           <w:szCs w:val="28"/>
-          <w:lang w:val="en-US"/>
+          <w:lang w:val="ru-RU"/>
         </w:rPr>
         <w:t xml:space="preserve">: </w:t>
       </w:r>

</xml_diff>